<commit_message>
Introductions to GUI and continuing objects
</commit_message>
<xml_diff>
--- a/ProjectOne/Proposal-Plan-Design.docx
+++ b/ProjectOne/Proposal-Plan-Design.docx
@@ -97,6 +97,124 @@
           <w14:ligatures w14:val="none"/>
         </w:rPr>
         <w:tab/>
+        <w:t xml:space="preserve">This program will retrieve data from an API </w:t>
+      </w:r>
+      <w:r>
+        <w:rPr>
+          <w:rFonts w:ascii="Times New Roman" w:eastAsia="Times New Roman" w:hAnsi="Times New Roman" w:cs="Times New Roman"/>
+          <w:color w:val="191919"/>
+          <w:kern w:val="0"/>
+          <w14:ligatures w14:val="none"/>
+        </w:rPr>
+        <w:t>b</w:t>
+      </w:r>
+      <w:r>
+        <w:rPr>
+          <w:rFonts w:ascii="Times New Roman" w:eastAsia="Times New Roman" w:hAnsi="Times New Roman" w:cs="Times New Roman"/>
+          <w:color w:val="191919"/>
+          <w:kern w:val="0"/>
+          <w14:ligatures w14:val="none"/>
+        </w:rPr>
+        <w:t xml:space="preserve">y making a </w:t>
+      </w:r>
+      <w:r>
+        <w:rPr>
+          <w:rFonts w:ascii="Times New Roman" w:eastAsia="Times New Roman" w:hAnsi="Times New Roman" w:cs="Times New Roman"/>
+          <w:color w:val="191919"/>
+          <w:kern w:val="0"/>
+          <w14:ligatures w14:val="none"/>
+        </w:rPr>
+        <w:t>HTTP GET</w:t>
+      </w:r>
+      <w:r>
+        <w:rPr>
+          <w:rFonts w:ascii="Times New Roman" w:eastAsia="Times New Roman" w:hAnsi="Times New Roman" w:cs="Times New Roman"/>
+          <w:color w:val="191919"/>
+          <w:kern w:val="0"/>
+          <w14:ligatures w14:val="none"/>
+        </w:rPr>
+        <w:t xml:space="preserve"> request. After the data is retrieved</w:t>
+      </w:r>
+      <w:r>
+        <w:rPr>
+          <w:rFonts w:ascii="Times New Roman" w:eastAsia="Times New Roman" w:hAnsi="Times New Roman" w:cs="Times New Roman"/>
+          <w:color w:val="191919"/>
+          <w:kern w:val="0"/>
+          <w14:ligatures w14:val="none"/>
+        </w:rPr>
+        <w:t>,</w:t>
+      </w:r>
+      <w:r>
+        <w:rPr>
+          <w:rFonts w:ascii="Times New Roman" w:eastAsia="Times New Roman" w:hAnsi="Times New Roman" w:cs="Times New Roman"/>
+          <w:color w:val="191919"/>
+          <w:kern w:val="0"/>
+          <w14:ligatures w14:val="none"/>
+        </w:rPr>
+        <w:t xml:space="preserve"> </w:t>
+      </w:r>
+      <w:r>
+        <w:rPr>
+          <w:rFonts w:ascii="Times New Roman" w:eastAsia="Times New Roman" w:hAnsi="Times New Roman" w:cs="Times New Roman"/>
+          <w:color w:val="191919"/>
+          <w:kern w:val="0"/>
+          <w14:ligatures w14:val="none"/>
+        </w:rPr>
+        <w:t xml:space="preserve">it will be converted </w:t>
+      </w:r>
+      <w:r>
+        <w:rPr>
+          <w:rFonts w:ascii="Times New Roman" w:eastAsia="Times New Roman" w:hAnsi="Times New Roman" w:cs="Times New Roman"/>
+          <w:color w:val="191919"/>
+          <w:kern w:val="0"/>
+          <w14:ligatures w14:val="none"/>
+        </w:rPr>
+        <w:t xml:space="preserve">into a </w:t>
+      </w:r>
+      <w:r>
+        <w:rPr>
+          <w:rFonts w:ascii="Times New Roman" w:eastAsia="Times New Roman" w:hAnsi="Times New Roman" w:cs="Times New Roman"/>
+          <w:color w:val="191919"/>
+          <w:kern w:val="0"/>
+          <w14:ligatures w14:val="none"/>
+        </w:rPr>
+        <w:t>P</w:t>
+      </w:r>
+      <w:r>
+        <w:rPr>
+          <w:rFonts w:ascii="Times New Roman" w:eastAsia="Times New Roman" w:hAnsi="Times New Roman" w:cs="Times New Roman"/>
+          <w:color w:val="191919"/>
+          <w:kern w:val="0"/>
+          <w14:ligatures w14:val="none"/>
+        </w:rPr>
+        <w:t>andas data</w:t>
+      </w:r>
+      <w:r>
+        <w:rPr>
+          <w:rFonts w:ascii="Times New Roman" w:eastAsia="Times New Roman" w:hAnsi="Times New Roman" w:cs="Times New Roman"/>
+          <w:color w:val="191919"/>
+          <w:kern w:val="0"/>
+          <w14:ligatures w14:val="none"/>
+        </w:rPr>
+        <w:t xml:space="preserve"> </w:t>
+      </w:r>
+      <w:r>
+        <w:rPr>
+          <w:rFonts w:ascii="Times New Roman" w:eastAsia="Times New Roman" w:hAnsi="Times New Roman" w:cs="Times New Roman"/>
+          <w:color w:val="191919"/>
+          <w:kern w:val="0"/>
+          <w14:ligatures w14:val="none"/>
+        </w:rPr>
+        <w:t xml:space="preserve">frame </w:t>
+      </w:r>
+      <w:r>
+        <w:rPr>
+          <w:rFonts w:ascii="Times New Roman" w:eastAsia="Times New Roman" w:hAnsi="Times New Roman" w:cs="Times New Roman"/>
+          <w:color w:val="191919"/>
+          <w:kern w:val="0"/>
+          <w14:ligatures w14:val="none"/>
+        </w:rPr>
+        <w:t xml:space="preserve">for easier manipulation and cleaning. With the now cleaned data, matplotlib will be used to plot the data, and prepare it for simple machine learning algorithms with scikit-learn. Through fetching, manipulating and presenting this data, I hope to compare it with external factors to give reason to changing trends. </w:t>
       </w:r>
     </w:p>
     <w:p>
@@ -117,7 +235,313 @@
           <w:kern w:val="0"/>
           <w14:ligatures w14:val="none"/>
         </w:rPr>
+        <w:t>Goals</w:t>
+      </w:r>
+    </w:p>
+    <w:p>
+      <w:pPr>
+        <w:spacing w:before="100" w:beforeAutospacing="1" w:after="100" w:afterAutospacing="1"/>
+        <w:rPr>
+          <w:rFonts w:ascii="Times New Roman" w:eastAsia="Times New Roman" w:hAnsi="Times New Roman" w:cs="Times New Roman"/>
+          <w:color w:val="191919"/>
+          <w:kern w:val="0"/>
+          <w14:ligatures w14:val="none"/>
+        </w:rPr>
+      </w:pPr>
+      <w:r>
+        <w:rPr>
+          <w:rFonts w:ascii="Times New Roman" w:eastAsia="Times New Roman" w:hAnsi="Times New Roman" w:cs="Times New Roman"/>
+          <w:color w:val="191919"/>
+          <w:kern w:val="0"/>
+          <w14:ligatures w14:val="none"/>
+        </w:rPr>
+        <w:tab/>
+        <w:t>I’ve always been interested in learning more about the stock market and utilizing the power of computers to help me along that path. With so much readily available data, stock data would be a great way to develop my skills as a python programmer with the goals of:</w:t>
+      </w:r>
+    </w:p>
+    <w:p>
+      <w:pPr>
+        <w:pStyle w:val="ListParagraph"/>
+        <w:numPr>
+          <w:ilvl w:val="0"/>
+          <w:numId w:val="6"/>
+        </w:numPr>
+        <w:spacing w:before="100" w:beforeAutospacing="1" w:after="100" w:afterAutospacing="1"/>
+        <w:rPr>
+          <w:rFonts w:ascii="Times New Roman" w:eastAsia="Times New Roman" w:hAnsi="Times New Roman" w:cs="Times New Roman"/>
+          <w:color w:val="191919"/>
+          <w:kern w:val="0"/>
+          <w14:ligatures w14:val="none"/>
+        </w:rPr>
+      </w:pPr>
+      <w:r>
+        <w:rPr>
+          <w:rFonts w:ascii="Times New Roman" w:eastAsia="Times New Roman" w:hAnsi="Times New Roman" w:cs="Times New Roman"/>
+          <w:color w:val="191919"/>
+          <w:kern w:val="0"/>
+          <w14:ligatures w14:val="none"/>
+        </w:rPr>
+        <w:t>Learning stock market trends (comparing this data to external factors).</w:t>
+      </w:r>
+    </w:p>
+    <w:p>
+      <w:pPr>
+        <w:pStyle w:val="ListParagraph"/>
+        <w:numPr>
+          <w:ilvl w:val="0"/>
+          <w:numId w:val="6"/>
+        </w:numPr>
+        <w:spacing w:before="100" w:beforeAutospacing="1" w:after="100" w:afterAutospacing="1"/>
+        <w:rPr>
+          <w:rFonts w:ascii="Times New Roman" w:eastAsia="Times New Roman" w:hAnsi="Times New Roman" w:cs="Times New Roman"/>
+          <w:color w:val="191919"/>
+          <w:kern w:val="0"/>
+          <w14:ligatures w14:val="none"/>
+        </w:rPr>
+      </w:pPr>
+      <w:r>
+        <w:rPr>
+          <w:rFonts w:ascii="Times New Roman" w:eastAsia="Times New Roman" w:hAnsi="Times New Roman" w:cs="Times New Roman"/>
+          <w:color w:val="191919"/>
+          <w:kern w:val="0"/>
+          <w14:ligatures w14:val="none"/>
+        </w:rPr>
+        <w:t xml:space="preserve">Becoming proficient in data cleaning and analysis. </w:t>
+      </w:r>
+    </w:p>
+    <w:p>
+      <w:pPr>
+        <w:pStyle w:val="ListParagraph"/>
+        <w:numPr>
+          <w:ilvl w:val="0"/>
+          <w:numId w:val="6"/>
+        </w:numPr>
+        <w:spacing w:before="100" w:beforeAutospacing="1" w:after="100" w:afterAutospacing="1"/>
+        <w:rPr>
+          <w:rFonts w:ascii="Times New Roman" w:eastAsia="Times New Roman" w:hAnsi="Times New Roman" w:cs="Times New Roman"/>
+          <w:color w:val="191919"/>
+          <w:kern w:val="0"/>
+          <w14:ligatures w14:val="none"/>
+        </w:rPr>
+      </w:pPr>
+      <w:r>
+        <w:rPr>
+          <w:rFonts w:ascii="Times New Roman" w:eastAsia="Times New Roman" w:hAnsi="Times New Roman" w:cs="Times New Roman"/>
+          <w:color w:val="191919"/>
+          <w:kern w:val="0"/>
+          <w14:ligatures w14:val="none"/>
+        </w:rPr>
+        <w:t>Gaining the ability to perform http requests to API’s.</w:t>
+      </w:r>
+    </w:p>
+    <w:p>
+      <w:pPr>
+        <w:pStyle w:val="ListParagraph"/>
+        <w:numPr>
+          <w:ilvl w:val="0"/>
+          <w:numId w:val="6"/>
+        </w:numPr>
+        <w:spacing w:before="100" w:beforeAutospacing="1" w:after="100" w:afterAutospacing="1"/>
+        <w:rPr>
+          <w:rFonts w:ascii="Times New Roman" w:eastAsia="Times New Roman" w:hAnsi="Times New Roman" w:cs="Times New Roman"/>
+          <w:color w:val="191919"/>
+          <w:kern w:val="0"/>
+          <w14:ligatures w14:val="none"/>
+        </w:rPr>
+      </w:pPr>
+      <w:r>
+        <w:rPr>
+          <w:rFonts w:ascii="Times New Roman" w:eastAsia="Times New Roman" w:hAnsi="Times New Roman" w:cs="Times New Roman"/>
+          <w:color w:val="191919"/>
+          <w:kern w:val="0"/>
+          <w14:ligatures w14:val="none"/>
+        </w:rPr>
+        <w:t>Learning the basics of machine learning using scikit-learn.</w:t>
+      </w:r>
+    </w:p>
+    <w:p>
+      <w:pPr>
+        <w:spacing w:before="100" w:beforeAutospacing="1" w:after="100" w:afterAutospacing="1"/>
+        <w:jc w:val="center"/>
+        <w:rPr>
+          <w:rFonts w:ascii="Times New Roman" w:eastAsia="Times New Roman" w:hAnsi="Times New Roman" w:cs="Times New Roman"/>
+          <w:color w:val="191919"/>
+          <w:kern w:val="0"/>
+          <w14:ligatures w14:val="none"/>
+        </w:rPr>
+      </w:pPr>
+      <w:r>
+        <w:rPr>
+          <w:rFonts w:ascii="Times New Roman" w:eastAsia="Times New Roman" w:hAnsi="Times New Roman" w:cs="Times New Roman"/>
+          <w:color w:val="191919"/>
+          <w:kern w:val="0"/>
+          <w14:ligatures w14:val="none"/>
+        </w:rPr>
         <w:t>Test Data</w:t>
+      </w:r>
+    </w:p>
+    <w:p>
+      <w:pPr>
+        <w:spacing w:before="100" w:beforeAutospacing="1" w:after="100" w:afterAutospacing="1"/>
+        <w:ind w:firstLine="360"/>
+        <w:rPr>
+          <w:rFonts w:ascii="Times New Roman" w:eastAsia="Times New Roman" w:hAnsi="Times New Roman" w:cs="Times New Roman"/>
+          <w:color w:val="191919"/>
+          <w:kern w:val="0"/>
+          <w14:ligatures w14:val="none"/>
+        </w:rPr>
+      </w:pPr>
+      <w:r>
+        <w:rPr>
+          <w:rFonts w:ascii="Times New Roman" w:eastAsia="Times New Roman" w:hAnsi="Times New Roman" w:cs="Times New Roman"/>
+          <w:color w:val="191919"/>
+          <w:kern w:val="0"/>
+          <w14:ligatures w14:val="none"/>
+        </w:rPr>
+        <w:t xml:space="preserve">Building upon my goals on understanding the stock market, daily values over the span of 5-20 years of the IBM stock would be a perfect example of test data. IBM is a huge name in the tech and programming industry, so it is well fit for this project. I will be using the Alpha Vantage API services as the root of my data that I will fetch. </w:t>
+      </w:r>
+    </w:p>
+    <w:p>
+      <w:pPr>
+        <w:spacing w:before="100" w:beforeAutospacing="1" w:after="100" w:afterAutospacing="1"/>
+        <w:jc w:val="center"/>
+        <w:rPr>
+          <w:rFonts w:ascii="Times New Roman" w:eastAsia="Times New Roman" w:hAnsi="Times New Roman" w:cs="Times New Roman"/>
+          <w:color w:val="191919"/>
+          <w:kern w:val="0"/>
+          <w14:ligatures w14:val="none"/>
+        </w:rPr>
+      </w:pPr>
+      <w:r>
+        <w:rPr>
+          <w:rFonts w:ascii="Times New Roman" w:eastAsia="Times New Roman" w:hAnsi="Times New Roman" w:cs="Times New Roman"/>
+          <w:color w:val="191919"/>
+          <w:kern w:val="0"/>
+          <w14:ligatures w14:val="none"/>
+        </w:rPr>
+        <w:t>Method</w:t>
+      </w:r>
+    </w:p>
+    <w:p>
+      <w:pPr>
+        <w:spacing w:before="100" w:beforeAutospacing="1" w:after="100" w:afterAutospacing="1"/>
+        <w:rPr>
+          <w:rFonts w:ascii="Times New Roman" w:eastAsia="Times New Roman" w:hAnsi="Times New Roman" w:cs="Times New Roman"/>
+          <w:color w:val="191919"/>
+          <w:kern w:val="0"/>
+          <w14:ligatures w14:val="none"/>
+        </w:rPr>
+      </w:pPr>
+      <w:r>
+        <w:rPr>
+          <w:rFonts w:ascii="Times New Roman" w:eastAsia="Times New Roman" w:hAnsi="Times New Roman" w:cs="Times New Roman"/>
+          <w:color w:val="191919"/>
+          <w:kern w:val="0"/>
+          <w14:ligatures w14:val="none"/>
+        </w:rPr>
+        <w:tab/>
+        <w:t>The below information describes different aspects on how I will complete this project including, version control, storing source code, API/Data sources, python libraries utilized and main Integrated Development Environment (IDE).</w:t>
+      </w:r>
+    </w:p>
+    <w:p>
+      <w:pPr>
+        <w:spacing w:before="100" w:beforeAutospacing="1" w:after="100" w:afterAutospacing="1"/>
+        <w:rPr>
+          <w:rFonts w:ascii="Times New Roman" w:eastAsia="Times New Roman" w:hAnsi="Times New Roman" w:cs="Times New Roman"/>
+          <w:color w:val="191919"/>
+          <w:kern w:val="0"/>
+          <w14:ligatures w14:val="none"/>
+        </w:rPr>
+      </w:pPr>
+      <w:r>
+        <w:rPr>
+          <w:rFonts w:ascii="Times New Roman" w:eastAsia="Times New Roman" w:hAnsi="Times New Roman" w:cs="Times New Roman"/>
+          <w:color w:val="191919"/>
+          <w:kern w:val="0"/>
+          <w14:ligatures w14:val="none"/>
+        </w:rPr>
+        <w:t>Version Control Tool: Git</w:t>
+      </w:r>
+    </w:p>
+    <w:p>
+      <w:pPr>
+        <w:spacing w:before="100" w:beforeAutospacing="1" w:after="100" w:afterAutospacing="1"/>
+        <w:rPr>
+          <w:rFonts w:ascii="Times New Roman" w:eastAsia="Times New Roman" w:hAnsi="Times New Roman" w:cs="Times New Roman"/>
+          <w:color w:val="191919"/>
+          <w:kern w:val="0"/>
+          <w14:ligatures w14:val="none"/>
+        </w:rPr>
+      </w:pPr>
+      <w:r>
+        <w:rPr>
+          <w:rFonts w:ascii="Times New Roman" w:eastAsia="Times New Roman" w:hAnsi="Times New Roman" w:cs="Times New Roman"/>
+          <w:color w:val="191919"/>
+          <w:kern w:val="0"/>
+          <w14:ligatures w14:val="none"/>
+        </w:rPr>
+        <w:t xml:space="preserve">Source Code Location: GitHub repository (Username: </w:t>
+      </w:r>
+      <w:proofErr w:type="spellStart"/>
+      <w:r>
+        <w:rPr>
+          <w:rFonts w:ascii="Times New Roman" w:eastAsia="Times New Roman" w:hAnsi="Times New Roman" w:cs="Times New Roman"/>
+          <w:color w:val="191919"/>
+          <w:kern w:val="0"/>
+          <w14:ligatures w14:val="none"/>
+        </w:rPr>
+        <w:t>JosephPBaruch</w:t>
+      </w:r>
+      <w:proofErr w:type="spellEnd"/>
+      <w:r>
+        <w:rPr>
+          <w:rFonts w:ascii="Times New Roman" w:eastAsia="Times New Roman" w:hAnsi="Times New Roman" w:cs="Times New Roman"/>
+          <w:color w:val="191919"/>
+          <w:kern w:val="0"/>
+          <w14:ligatures w14:val="none"/>
+        </w:rPr>
+        <w:t>)</w:t>
+      </w:r>
+    </w:p>
+    <w:p>
+      <w:pPr>
+        <w:spacing w:before="100" w:beforeAutospacing="1" w:after="100" w:afterAutospacing="1"/>
+        <w:rPr>
+          <w:rFonts w:ascii="Times New Roman" w:eastAsia="Times New Roman" w:hAnsi="Times New Roman" w:cs="Times New Roman"/>
+          <w:color w:val="191919"/>
+          <w:kern w:val="0"/>
+          <w14:ligatures w14:val="none"/>
+        </w:rPr>
+      </w:pPr>
+      <w:r>
+        <w:rPr>
+          <w:rFonts w:ascii="Times New Roman" w:eastAsia="Times New Roman" w:hAnsi="Times New Roman" w:cs="Times New Roman"/>
+          <w:color w:val="191919"/>
+          <w:kern w:val="0"/>
+          <w14:ligatures w14:val="none"/>
+        </w:rPr>
+        <w:t>API/Data Source: Alpha Vantage Stock Market API (IBM Daily Values)</w:t>
+      </w:r>
+    </w:p>
+    <w:p>
+      <w:pPr>
+        <w:spacing w:before="100" w:beforeAutospacing="1" w:after="100" w:afterAutospacing="1"/>
+        <w:rPr>
+          <w:rFonts w:ascii="Times New Roman" w:eastAsia="Times New Roman" w:hAnsi="Times New Roman" w:cs="Times New Roman"/>
+          <w:color w:val="191919"/>
+          <w:kern w:val="0"/>
+          <w14:ligatures w14:val="none"/>
+        </w:rPr>
+      </w:pPr>
+      <w:r>
+        <w:rPr>
+          <w:rFonts w:ascii="Times New Roman" w:eastAsia="Times New Roman" w:hAnsi="Times New Roman" w:cs="Times New Roman"/>
+          <w:color w:val="191919"/>
+          <w:kern w:val="0"/>
+          <w14:ligatures w14:val="none"/>
+        </w:rPr>
+        <w:lastRenderedPageBreak/>
+        <w:t xml:space="preserve">Python Libraries: </w:t>
       </w:r>
     </w:p>
     <w:p>
@@ -142,53 +566,16 @@
           <w:kern w:val="0"/>
           <w14:ligatures w14:val="none"/>
         </w:rPr>
-        <w:t>Spotify API</w:t>
-      </w:r>
-    </w:p>
-    <w:p>
-      <w:pPr>
-        <w:pStyle w:val="ListParagraph"/>
-        <w:numPr>
-          <w:ilvl w:val="1"/>
-          <w:numId w:val="3"/>
-        </w:numPr>
-        <w:spacing w:before="100" w:beforeAutospacing="1" w:after="100" w:afterAutospacing="1"/>
-        <w:rPr>
-          <w:rFonts w:ascii="Times New Roman" w:eastAsia="Times New Roman" w:hAnsi="Times New Roman" w:cs="Times New Roman"/>
-          <w:color w:val="191919"/>
-          <w:kern w:val="0"/>
-          <w14:ligatures w14:val="none"/>
-        </w:rPr>
-      </w:pPr>
-      <w:r>
-        <w:rPr>
-          <w:rFonts w:ascii="Times New Roman" w:eastAsia="Times New Roman" w:hAnsi="Times New Roman" w:cs="Times New Roman"/>
-          <w:color w:val="191919"/>
-          <w:kern w:val="0"/>
-          <w14:ligatures w14:val="none"/>
-        </w:rPr>
-        <w:t>User, artist???</w:t>
-      </w:r>
-    </w:p>
-    <w:p>
-      <w:pPr>
-        <w:spacing w:before="100" w:beforeAutospacing="1" w:after="100" w:afterAutospacing="1"/>
-        <w:jc w:val="center"/>
-        <w:rPr>
-          <w:rFonts w:ascii="Times New Roman" w:eastAsia="Times New Roman" w:hAnsi="Times New Roman" w:cs="Times New Roman"/>
-          <w:color w:val="191919"/>
-          <w:kern w:val="0"/>
-          <w14:ligatures w14:val="none"/>
-        </w:rPr>
-      </w:pPr>
-      <w:r>
-        <w:rPr>
-          <w:rFonts w:ascii="Times New Roman" w:eastAsia="Times New Roman" w:hAnsi="Times New Roman" w:cs="Times New Roman"/>
-          <w:color w:val="191919"/>
-          <w:kern w:val="0"/>
-          <w14:ligatures w14:val="none"/>
-        </w:rPr>
-        <w:t>Goals</w:t>
+        <w:t>Requests</w:t>
+      </w:r>
+      <w:r>
+        <w:rPr>
+          <w:rFonts w:ascii="Times New Roman" w:eastAsia="Times New Roman" w:hAnsi="Times New Roman" w:cs="Times New Roman"/>
+          <w:color w:val="191919"/>
+          <w:kern w:val="0"/>
+          <w14:ligatures w14:val="none"/>
+        </w:rPr>
+        <w:t>.</w:t>
       </w:r>
     </w:p>
     <w:p>
@@ -213,44 +600,16 @@
           <w:kern w:val="0"/>
           <w14:ligatures w14:val="none"/>
         </w:rPr>
-        <w:t>Large data set</w:t>
-      </w:r>
-    </w:p>
-    <w:p>
-      <w:pPr>
-        <w:pStyle w:val="ListParagraph"/>
-        <w:numPr>
-          <w:ilvl w:val="1"/>
-          <w:numId w:val="3"/>
-        </w:numPr>
-        <w:spacing w:before="100" w:beforeAutospacing="1" w:after="100" w:afterAutospacing="1"/>
-        <w:rPr>
-          <w:rFonts w:ascii="Times New Roman" w:eastAsia="Times New Roman" w:hAnsi="Times New Roman" w:cs="Times New Roman"/>
-          <w:color w:val="191919"/>
-          <w:kern w:val="0"/>
-          <w14:ligatures w14:val="none"/>
-        </w:rPr>
-      </w:pPr>
-    </w:p>
-    <w:p>
-      <w:pPr>
-        <w:spacing w:before="100" w:beforeAutospacing="1" w:after="100" w:afterAutospacing="1"/>
-        <w:jc w:val="center"/>
-        <w:rPr>
-          <w:rFonts w:ascii="Times New Roman" w:eastAsia="Times New Roman" w:hAnsi="Times New Roman" w:cs="Times New Roman"/>
-          <w:color w:val="191919"/>
-          <w:kern w:val="0"/>
-          <w14:ligatures w14:val="none"/>
-        </w:rPr>
-      </w:pPr>
-      <w:r>
-        <w:rPr>
-          <w:rFonts w:ascii="Times New Roman" w:eastAsia="Times New Roman" w:hAnsi="Times New Roman" w:cs="Times New Roman"/>
-          <w:color w:val="191919"/>
-          <w:kern w:val="0"/>
-          <w14:ligatures w14:val="none"/>
-        </w:rPr>
-        <w:t>Method</w:t>
+        <w:t>Matplotlib</w:t>
+      </w:r>
+      <w:r>
+        <w:rPr>
+          <w:rFonts w:ascii="Times New Roman" w:eastAsia="Times New Roman" w:hAnsi="Times New Roman" w:cs="Times New Roman"/>
+          <w:color w:val="191919"/>
+          <w:kern w:val="0"/>
+          <w14:ligatures w14:val="none"/>
+        </w:rPr>
+        <w:t>.</w:t>
       </w:r>
     </w:p>
     <w:p>
@@ -275,19 +634,17 @@
           <w:kern w:val="0"/>
           <w14:ligatures w14:val="none"/>
         </w:rPr>
-        <w:t xml:space="preserve">Stored in git </w:t>
-      </w:r>
-      <w:proofErr w:type="gramStart"/>
-      <w:r>
-        <w:rPr>
-          <w:rFonts w:ascii="Times New Roman" w:eastAsia="Times New Roman" w:hAnsi="Times New Roman" w:cs="Times New Roman"/>
-          <w:color w:val="191919"/>
-          <w:kern w:val="0"/>
-          <w14:ligatures w14:val="none"/>
-        </w:rPr>
-        <w:t>repository</w:t>
-      </w:r>
-      <w:proofErr w:type="gramEnd"/>
+        <w:t>Pandas</w:t>
+      </w:r>
+      <w:r>
+        <w:rPr>
+          <w:rFonts w:ascii="Times New Roman" w:eastAsia="Times New Roman" w:hAnsi="Times New Roman" w:cs="Times New Roman"/>
+          <w:color w:val="191919"/>
+          <w:kern w:val="0"/>
+          <w14:ligatures w14:val="none"/>
+        </w:rPr>
+        <w:t>.</w:t>
+      </w:r>
     </w:p>
     <w:p>
       <w:pPr>
@@ -311,7 +668,27 @@
           <w:kern w:val="0"/>
           <w14:ligatures w14:val="none"/>
         </w:rPr>
-        <w:t xml:space="preserve">Reading </w:t>
+        <w:t>Scikit-learn.</w:t>
+      </w:r>
+    </w:p>
+    <w:p>
+      <w:pPr>
+        <w:spacing w:before="100" w:beforeAutospacing="1" w:after="100" w:afterAutospacing="1"/>
+        <w:rPr>
+          <w:rFonts w:ascii="Times New Roman" w:eastAsia="Times New Roman" w:hAnsi="Times New Roman" w:cs="Times New Roman"/>
+          <w:color w:val="191919"/>
+          <w:kern w:val="0"/>
+          <w14:ligatures w14:val="none"/>
+        </w:rPr>
+      </w:pPr>
+      <w:r>
+        <w:rPr>
+          <w:rFonts w:ascii="Times New Roman" w:eastAsia="Times New Roman" w:hAnsi="Times New Roman" w:cs="Times New Roman"/>
+          <w:color w:val="191919"/>
+          <w:kern w:val="0"/>
+          <w14:ligatures w14:val="none"/>
+        </w:rPr>
+        <w:t xml:space="preserve">IDE: </w:t>
       </w:r>
       <w:proofErr w:type="spellStart"/>
       <w:r>
@@ -321,7 +698,7 @@
           <w:kern w:val="0"/>
           <w14:ligatures w14:val="none"/>
         </w:rPr>
-        <w:t>api</w:t>
+        <w:t>Jupyter</w:t>
       </w:r>
       <w:proofErr w:type="spellEnd"/>
       <w:r>
@@ -331,7 +708,88 @@
           <w:kern w:val="0"/>
           <w14:ligatures w14:val="none"/>
         </w:rPr>
-        <w:t xml:space="preserve"> from Spotify</w:t>
+        <w:t xml:space="preserve"> (</w:t>
+      </w:r>
+      <w:proofErr w:type="spellStart"/>
+      <w:r>
+        <w:rPr>
+          <w:rFonts w:ascii="Times New Roman" w:eastAsia="Times New Roman" w:hAnsi="Times New Roman" w:cs="Times New Roman"/>
+          <w:color w:val="191919"/>
+          <w:kern w:val="0"/>
+          <w14:ligatures w14:val="none"/>
+        </w:rPr>
+        <w:t>Jupyter</w:t>
+      </w:r>
+      <w:proofErr w:type="spellEnd"/>
+      <w:r>
+        <w:rPr>
+          <w:rFonts w:ascii="Times New Roman" w:eastAsia="Times New Roman" w:hAnsi="Times New Roman" w:cs="Times New Roman"/>
+          <w:color w:val="191919"/>
+          <w:kern w:val="0"/>
+          <w14:ligatures w14:val="none"/>
+        </w:rPr>
+        <w:t xml:space="preserve"> Notebook)</w:t>
+      </w:r>
+    </w:p>
+    <w:p>
+      <w:pPr>
+        <w:spacing w:before="100" w:beforeAutospacing="1" w:after="100" w:afterAutospacing="1"/>
+        <w:jc w:val="center"/>
+        <w:rPr>
+          <w:rFonts w:ascii="Times New Roman" w:eastAsia="Times New Roman" w:hAnsi="Times New Roman" w:cs="Times New Roman"/>
+          <w:color w:val="191919"/>
+          <w:kern w:val="0"/>
+          <w14:ligatures w14:val="none"/>
+        </w:rPr>
+      </w:pPr>
+      <w:r>
+        <w:rPr>
+          <w:rFonts w:ascii="Times New Roman" w:eastAsia="Times New Roman" w:hAnsi="Times New Roman" w:cs="Times New Roman"/>
+          <w:color w:val="191919"/>
+          <w:kern w:val="0"/>
+          <w14:ligatures w14:val="none"/>
+        </w:rPr>
+        <w:t>Objectives</w:t>
+      </w:r>
+    </w:p>
+    <w:p>
+      <w:pPr>
+        <w:spacing w:before="100" w:beforeAutospacing="1" w:after="100" w:afterAutospacing="1"/>
+        <w:ind w:firstLine="360"/>
+        <w:rPr>
+          <w:rFonts w:ascii="Times New Roman" w:eastAsia="Times New Roman" w:hAnsi="Times New Roman" w:cs="Times New Roman"/>
+          <w:color w:val="191919"/>
+          <w:kern w:val="0"/>
+          <w14:ligatures w14:val="none"/>
+        </w:rPr>
+      </w:pPr>
+      <w:r>
+        <w:rPr>
+          <w:rFonts w:ascii="Times New Roman" w:eastAsia="Times New Roman" w:hAnsi="Times New Roman" w:cs="Times New Roman"/>
+          <w:color w:val="191919"/>
+          <w:kern w:val="0"/>
+          <w14:ligatures w14:val="none"/>
+        </w:rPr>
+        <w:t>To keep this project on track and balanced with the rest of my school and work schedules, the following are objective checkpoint to be met by October 27</w:t>
+      </w:r>
+      <w:r>
+        <w:rPr>
+          <w:rFonts w:ascii="Times New Roman" w:eastAsia="Times New Roman" w:hAnsi="Times New Roman" w:cs="Times New Roman"/>
+          <w:color w:val="191919"/>
+          <w:kern w:val="0"/>
+          <w:vertAlign w:val="superscript"/>
+          <w14:ligatures w14:val="none"/>
+        </w:rPr>
+        <w:t>th</w:t>
+      </w:r>
+      <w:r>
+        <w:rPr>
+          <w:rFonts w:ascii="Times New Roman" w:eastAsia="Times New Roman" w:hAnsi="Times New Roman" w:cs="Times New Roman"/>
+          <w:color w:val="191919"/>
+          <w:kern w:val="0"/>
+          <w14:ligatures w14:val="none"/>
+        </w:rPr>
+        <w:t>, 2023.</w:t>
       </w:r>
     </w:p>
     <w:p>
@@ -339,7 +797,7 @@
         <w:pStyle w:val="ListParagraph"/>
         <w:numPr>
           <w:ilvl w:val="0"/>
-          <w:numId w:val="3"/>
+          <w:numId w:val="5"/>
         </w:numPr>
         <w:spacing w:before="100" w:beforeAutospacing="1" w:after="100" w:afterAutospacing="1"/>
         <w:rPr>
@@ -356,7 +814,57 @@
           <w:kern w:val="0"/>
           <w14:ligatures w14:val="none"/>
         </w:rPr>
-        <w:t>Using mat plot lib</w:t>
+        <w:t>API Handling Complete:</w:t>
+      </w:r>
+    </w:p>
+    <w:p>
+      <w:pPr>
+        <w:pStyle w:val="ListParagraph"/>
+        <w:numPr>
+          <w:ilvl w:val="1"/>
+          <w:numId w:val="5"/>
+        </w:numPr>
+        <w:spacing w:before="100" w:beforeAutospacing="1" w:after="100" w:afterAutospacing="1"/>
+        <w:rPr>
+          <w:rFonts w:ascii="Times New Roman" w:eastAsia="Times New Roman" w:hAnsi="Times New Roman" w:cs="Times New Roman"/>
+          <w:color w:val="191919"/>
+          <w:kern w:val="0"/>
+          <w14:ligatures w14:val="none"/>
+        </w:rPr>
+      </w:pPr>
+      <w:r>
+        <w:rPr>
+          <w:rFonts w:ascii="Times New Roman" w:eastAsia="Times New Roman" w:hAnsi="Times New Roman" w:cs="Times New Roman"/>
+          <w:color w:val="191919"/>
+          <w:kern w:val="0"/>
+          <w14:ligatures w14:val="none"/>
+        </w:rPr>
+        <w:t xml:space="preserve">Gain Public access token. </w:t>
+      </w:r>
+    </w:p>
+    <w:p>
+      <w:pPr>
+        <w:pStyle w:val="ListParagraph"/>
+        <w:numPr>
+          <w:ilvl w:val="1"/>
+          <w:numId w:val="5"/>
+        </w:numPr>
+        <w:spacing w:before="100" w:beforeAutospacing="1" w:after="100" w:afterAutospacing="1"/>
+        <w:rPr>
+          <w:rFonts w:ascii="Times New Roman" w:eastAsia="Times New Roman" w:hAnsi="Times New Roman" w:cs="Times New Roman"/>
+          <w:color w:val="191919"/>
+          <w:kern w:val="0"/>
+          <w14:ligatures w14:val="none"/>
+        </w:rPr>
+      </w:pPr>
+      <w:r>
+        <w:rPr>
+          <w:rFonts w:ascii="Times New Roman" w:eastAsia="Times New Roman" w:hAnsi="Times New Roman" w:cs="Times New Roman"/>
+          <w:color w:val="191919"/>
+          <w:kern w:val="0"/>
+          <w14:ligatures w14:val="none"/>
+        </w:rPr>
+        <w:t xml:space="preserve">Complete get request to API and returned correct JSON format. </w:t>
       </w:r>
     </w:p>
     <w:p>
@@ -364,7 +872,7 @@
         <w:pStyle w:val="ListParagraph"/>
         <w:numPr>
           <w:ilvl w:val="0"/>
-          <w:numId w:val="3"/>
+          <w:numId w:val="5"/>
         </w:numPr>
         <w:spacing w:before="100" w:beforeAutospacing="1" w:after="100" w:afterAutospacing="1"/>
         <w:rPr>
@@ -374,46 +882,64 @@
           <w14:ligatures w14:val="none"/>
         </w:rPr>
       </w:pPr>
-      <w:proofErr w:type="spellStart"/>
-      <w:r>
-        <w:rPr>
-          <w:rFonts w:ascii="Times New Roman" w:eastAsia="Times New Roman" w:hAnsi="Times New Roman" w:cs="Times New Roman"/>
-          <w:color w:val="191919"/>
-          <w:kern w:val="0"/>
-          <w14:ligatures w14:val="none"/>
-        </w:rPr>
-        <w:t>Jupyter</w:t>
-      </w:r>
-      <w:proofErr w:type="spellEnd"/>
-      <w:r>
-        <w:rPr>
-          <w:rFonts w:ascii="Times New Roman" w:eastAsia="Times New Roman" w:hAnsi="Times New Roman" w:cs="Times New Roman"/>
-          <w:color w:val="191919"/>
-          <w:kern w:val="0"/>
-          <w14:ligatures w14:val="none"/>
-        </w:rPr>
-        <w:t xml:space="preserve"> notebook </w:t>
-      </w:r>
-    </w:p>
-    <w:p>
-      <w:pPr>
-        <w:spacing w:before="100" w:beforeAutospacing="1" w:after="100" w:afterAutospacing="1"/>
-        <w:jc w:val="center"/>
-        <w:rPr>
-          <w:rFonts w:ascii="Times New Roman" w:eastAsia="Times New Roman" w:hAnsi="Times New Roman" w:cs="Times New Roman"/>
-          <w:color w:val="191919"/>
-          <w:kern w:val="0"/>
-          <w14:ligatures w14:val="none"/>
-        </w:rPr>
-      </w:pPr>
-      <w:r>
-        <w:rPr>
-          <w:rFonts w:ascii="Times New Roman" w:eastAsia="Times New Roman" w:hAnsi="Times New Roman" w:cs="Times New Roman"/>
-          <w:color w:val="191919"/>
-          <w:kern w:val="0"/>
-          <w14:ligatures w14:val="none"/>
-        </w:rPr>
-        <w:t>Objectives</w:t>
+      <w:r>
+        <w:rPr>
+          <w:rFonts w:ascii="Times New Roman" w:eastAsia="Times New Roman" w:hAnsi="Times New Roman" w:cs="Times New Roman"/>
+          <w:color w:val="191919"/>
+          <w:kern w:val="0"/>
+          <w14:ligatures w14:val="none"/>
+        </w:rPr>
+        <w:t>Pandas Data Frame:</w:t>
+      </w:r>
+    </w:p>
+    <w:p>
+      <w:pPr>
+        <w:pStyle w:val="ListParagraph"/>
+        <w:numPr>
+          <w:ilvl w:val="1"/>
+          <w:numId w:val="5"/>
+        </w:numPr>
+        <w:spacing w:before="100" w:beforeAutospacing="1" w:after="100" w:afterAutospacing="1"/>
+        <w:rPr>
+          <w:rFonts w:ascii="Times New Roman" w:eastAsia="Times New Roman" w:hAnsi="Times New Roman" w:cs="Times New Roman"/>
+          <w:color w:val="191919"/>
+          <w:kern w:val="0"/>
+          <w14:ligatures w14:val="none"/>
+        </w:rPr>
+      </w:pPr>
+      <w:r>
+        <w:rPr>
+          <w:rFonts w:ascii="Times New Roman" w:eastAsia="Times New Roman" w:hAnsi="Times New Roman" w:cs="Times New Roman"/>
+          <w:color w:val="191919"/>
+          <w:kern w:val="0"/>
+          <w14:ligatures w14:val="none"/>
+        </w:rPr>
+        <w:t>Convert entire returned JSON from API call to a Pandas Data Frame.</w:t>
+      </w:r>
+    </w:p>
+    <w:p>
+      <w:pPr>
+        <w:pStyle w:val="ListParagraph"/>
+        <w:numPr>
+          <w:ilvl w:val="1"/>
+          <w:numId w:val="5"/>
+        </w:numPr>
+        <w:spacing w:before="100" w:beforeAutospacing="1" w:after="100" w:afterAutospacing="1"/>
+        <w:rPr>
+          <w:rFonts w:ascii="Times New Roman" w:eastAsia="Times New Roman" w:hAnsi="Times New Roman" w:cs="Times New Roman"/>
+          <w:color w:val="191919"/>
+          <w:kern w:val="0"/>
+          <w14:ligatures w14:val="none"/>
+        </w:rPr>
+      </w:pPr>
+      <w:r>
+        <w:rPr>
+          <w:rFonts w:ascii="Times New Roman" w:eastAsia="Times New Roman" w:hAnsi="Times New Roman" w:cs="Times New Roman"/>
+          <w:color w:val="191919"/>
+          <w:kern w:val="0"/>
+          <w14:ligatures w14:val="none"/>
+        </w:rPr>
+        <w:t xml:space="preserve">Complete all data cleaning and only have data that will be graphed in a data frame. </w:t>
       </w:r>
     </w:p>
     <w:p>
@@ -421,7 +947,7 @@
         <w:pStyle w:val="ListParagraph"/>
         <w:numPr>
           <w:ilvl w:val="0"/>
-          <w:numId w:val="2"/>
+          <w:numId w:val="5"/>
         </w:numPr>
         <w:spacing w:before="100" w:beforeAutospacing="1" w:after="100" w:afterAutospacing="1"/>
         <w:rPr>
@@ -438,80 +964,15 @@
           <w:kern w:val="0"/>
           <w14:ligatures w14:val="none"/>
         </w:rPr>
-        <w:t>Due 10/27</w:t>
-      </w:r>
-    </w:p>
-    <w:p>
-      <w:pPr>
-        <w:numPr>
-          <w:ilvl w:val="0"/>
-          <w:numId w:val="1"/>
-        </w:numPr>
-        <w:spacing w:before="100" w:beforeAutospacing="1" w:after="100" w:afterAutospacing="1"/>
-        <w:ind w:left="1095"/>
-        <w:rPr>
-          <w:rFonts w:ascii="Times New Roman" w:eastAsia="Times New Roman" w:hAnsi="Times New Roman" w:cs="Times New Roman"/>
-          <w:color w:val="191919"/>
-          <w:kern w:val="0"/>
-          <w14:ligatures w14:val="none"/>
-        </w:rPr>
-      </w:pPr>
-      <w:r>
-        <w:rPr>
-          <w:rFonts w:ascii="Times New Roman" w:eastAsia="Times New Roman" w:hAnsi="Times New Roman" w:cs="Times New Roman"/>
-          <w:color w:val="191919"/>
-          <w:kern w:val="0"/>
-          <w14:ligatures w14:val="none"/>
-        </w:rPr>
-        <w:t xml:space="preserve">For this assignment, please prepare a document (pdf, word, text, etc.) </w:t>
-      </w:r>
-    </w:p>
-    <w:p>
-      <w:pPr>
-        <w:numPr>
-          <w:ilvl w:val="0"/>
-          <w:numId w:val="1"/>
-        </w:numPr>
-        <w:spacing w:before="100" w:beforeAutospacing="1" w:after="100" w:afterAutospacing="1"/>
-        <w:ind w:left="1095"/>
-        <w:rPr>
-          <w:rFonts w:ascii="Times New Roman" w:eastAsia="Times New Roman" w:hAnsi="Times New Roman" w:cs="Times New Roman"/>
-          <w:color w:val="191919"/>
-          <w:kern w:val="0"/>
-          <w14:ligatures w14:val="none"/>
-        </w:rPr>
-      </w:pPr>
-    </w:p>
-    <w:p>
-      <w:pPr>
-        <w:numPr>
-          <w:ilvl w:val="0"/>
-          <w:numId w:val="1"/>
-        </w:numPr>
-        <w:spacing w:before="100" w:beforeAutospacing="1" w:after="100" w:afterAutospacing="1"/>
-        <w:ind w:left="1095"/>
-        <w:rPr>
-          <w:rFonts w:ascii="Times New Roman" w:eastAsia="Times New Roman" w:hAnsi="Times New Roman" w:cs="Times New Roman"/>
-          <w:color w:val="191919"/>
-          <w:kern w:val="0"/>
-          <w14:ligatures w14:val="none"/>
-        </w:rPr>
-      </w:pPr>
-      <w:r>
-        <w:rPr>
-          <w:rFonts w:ascii="Times New Roman" w:eastAsia="Times New Roman" w:hAnsi="Times New Roman" w:cs="Times New Roman"/>
-          <w:color w:val="191919"/>
-          <w:kern w:val="0"/>
-          <w14:ligatures w14:val="none"/>
-        </w:rPr>
-        <w:t xml:space="preserve">describing your proposed project, </w:t>
-      </w:r>
-    </w:p>
-    <w:p>
-      <w:pPr>
+        <w:t xml:space="preserve">Data Frame to Matplotlib for graphing and future machine learning handling. </w:t>
+      </w:r>
+    </w:p>
+    <w:p>
+      <w:pPr>
+        <w:pStyle w:val="ListParagraph"/>
         <w:numPr>
           <w:ilvl w:val="1"/>
-          <w:numId w:val="1"/>
+          <w:numId w:val="5"/>
         </w:numPr>
         <w:spacing w:before="100" w:beforeAutospacing="1" w:after="100" w:afterAutospacing="1"/>
         <w:rPr>
@@ -528,34 +989,15 @@
           <w:kern w:val="0"/>
           <w14:ligatures w14:val="none"/>
         </w:rPr>
-        <w:t xml:space="preserve">including the </w:t>
-      </w:r>
-      <w:proofErr w:type="gramStart"/>
-      <w:r>
-        <w:rPr>
-          <w:rFonts w:ascii="Times New Roman" w:eastAsia="Times New Roman" w:hAnsi="Times New Roman" w:cs="Times New Roman"/>
-          <w:color w:val="191919"/>
-          <w:kern w:val="0"/>
-          <w14:ligatures w14:val="none"/>
-        </w:rPr>
-        <w:t>data</w:t>
-      </w:r>
-      <w:proofErr w:type="gramEnd"/>
-      <w:r>
-        <w:rPr>
-          <w:rFonts w:ascii="Times New Roman" w:eastAsia="Times New Roman" w:hAnsi="Times New Roman" w:cs="Times New Roman"/>
-          <w:color w:val="191919"/>
-          <w:kern w:val="0"/>
-          <w14:ligatures w14:val="none"/>
-        </w:rPr>
-        <w:t xml:space="preserve"> you want to analyze, </w:t>
-      </w:r>
-    </w:p>
-    <w:p>
-      <w:pPr>
+        <w:t xml:space="preserve">Convert data frame into matplotlib arrays (or lists). </w:t>
+      </w:r>
+    </w:p>
+    <w:p>
+      <w:pPr>
+        <w:pStyle w:val="ListParagraph"/>
         <w:numPr>
           <w:ilvl w:val="1"/>
-          <w:numId w:val="1"/>
+          <w:numId w:val="5"/>
         </w:numPr>
         <w:spacing w:before="100" w:beforeAutospacing="1" w:after="100" w:afterAutospacing="1"/>
         <w:rPr>
@@ -572,19 +1014,8 @@
           <w:kern w:val="0"/>
           <w14:ligatures w14:val="none"/>
         </w:rPr>
-        <w:t xml:space="preserve">the goal you want to achieve, and </w:t>
-      </w:r>
-      <w:proofErr w:type="gramStart"/>
-      <w:r>
-        <w:rPr>
-          <w:rFonts w:ascii="Times New Roman" w:eastAsia="Times New Roman" w:hAnsi="Times New Roman" w:cs="Times New Roman"/>
-          <w:color w:val="191919"/>
-          <w:kern w:val="0"/>
-          <w14:ligatures w14:val="none"/>
-        </w:rPr>
-        <w:t>briefly</w:t>
-      </w:r>
-      <w:proofErr w:type="gramEnd"/>
+        <w:t>Plot</w:t>
+      </w:r>
       <w:r>
         <w:rPr>
           <w:rFonts w:ascii="Times New Roman" w:eastAsia="Times New Roman" w:hAnsi="Times New Roman" w:cs="Times New Roman"/>
@@ -594,202 +1025,36 @@
         </w:rPr>
         <w:t xml:space="preserve"> </w:t>
       </w:r>
-    </w:p>
-    <w:p>
-      <w:pPr>
-        <w:numPr>
-          <w:ilvl w:val="1"/>
-          <w:numId w:val="1"/>
-        </w:numPr>
-        <w:spacing w:before="100" w:beforeAutospacing="1" w:after="100" w:afterAutospacing="1"/>
-        <w:rPr>
-          <w:rFonts w:ascii="Times New Roman" w:eastAsia="Times New Roman" w:hAnsi="Times New Roman" w:cs="Times New Roman"/>
-          <w:color w:val="191919"/>
-          <w:kern w:val="0"/>
-          <w14:ligatures w14:val="none"/>
-        </w:rPr>
-      </w:pPr>
-      <w:r>
-        <w:rPr>
-          <w:rFonts w:ascii="Times New Roman" w:eastAsia="Times New Roman" w:hAnsi="Times New Roman" w:cs="Times New Roman"/>
-          <w:color w:val="191919"/>
-          <w:kern w:val="0"/>
-          <w14:ligatures w14:val="none"/>
-        </w:rPr>
-        <w:t xml:space="preserve">describe the method you plan to use. </w:t>
-      </w:r>
-    </w:p>
-    <w:p>
-      <w:pPr>
-        <w:numPr>
-          <w:ilvl w:val="1"/>
-          <w:numId w:val="1"/>
-        </w:numPr>
-        <w:spacing w:before="100" w:beforeAutospacing="1" w:after="100" w:afterAutospacing="1"/>
-        <w:rPr>
-          <w:rFonts w:ascii="Times New Roman" w:eastAsia="Times New Roman" w:hAnsi="Times New Roman" w:cs="Times New Roman"/>
-          <w:color w:val="191919"/>
-          <w:kern w:val="0"/>
-          <w14:ligatures w14:val="none"/>
-        </w:rPr>
-      </w:pPr>
-      <w:r>
-        <w:rPr>
-          <w:rFonts w:ascii="Times New Roman" w:eastAsia="Times New Roman" w:hAnsi="Times New Roman" w:cs="Times New Roman"/>
-          <w:color w:val="191919"/>
-          <w:kern w:val="0"/>
-          <w14:ligatures w14:val="none"/>
-        </w:rPr>
-        <w:t>You can choose whatever goals </w:t>
-      </w:r>
-      <w:r>
-        <w:rPr>
-          <w:rFonts w:ascii="Times New Roman" w:eastAsia="Times New Roman" w:hAnsi="Times New Roman" w:cs="Times New Roman"/>
-          <w:b/>
-          <w:bCs/>
-          <w:color w:val="191919"/>
-          <w:kern w:val="0"/>
-          <w14:ligatures w14:val="none"/>
-        </w:rPr>
-        <w:t>match your skill level</w:t>
-      </w:r>
-      <w:r>
-        <w:rPr>
-          <w:rFonts w:ascii="Times New Roman" w:eastAsia="Times New Roman" w:hAnsi="Times New Roman" w:cs="Times New Roman"/>
-          <w:color w:val="191919"/>
-          <w:kern w:val="0"/>
-          <w14:ligatures w14:val="none"/>
-        </w:rPr>
-        <w:t xml:space="preserve">, </w:t>
-      </w:r>
-    </w:p>
-    <w:p>
-      <w:pPr>
-        <w:numPr>
-          <w:ilvl w:val="1"/>
-          <w:numId w:val="1"/>
-        </w:numPr>
-        <w:spacing w:before="100" w:beforeAutospacing="1" w:after="100" w:afterAutospacing="1"/>
-        <w:rPr>
-          <w:rFonts w:ascii="Times New Roman" w:eastAsia="Times New Roman" w:hAnsi="Times New Roman" w:cs="Times New Roman"/>
-          <w:color w:val="191919"/>
-          <w:kern w:val="0"/>
-          <w14:ligatures w14:val="none"/>
-        </w:rPr>
-      </w:pPr>
-      <w:r>
-        <w:rPr>
-          <w:rFonts w:ascii="Times New Roman" w:eastAsia="Times New Roman" w:hAnsi="Times New Roman" w:cs="Times New Roman"/>
-          <w:color w:val="191919"/>
-          <w:kern w:val="0"/>
-          <w14:ligatures w14:val="none"/>
-        </w:rPr>
-        <w:t>b</w:t>
-      </w:r>
-      <w:r>
-        <w:rPr>
-          <w:rFonts w:ascii="Times New Roman" w:eastAsia="Times New Roman" w:hAnsi="Times New Roman" w:cs="Times New Roman"/>
-          <w:color w:val="191919"/>
-          <w:kern w:val="0"/>
-          <w14:ligatures w14:val="none"/>
-        </w:rPr>
-        <w:t>ut it must be </w:t>
-      </w:r>
-      <w:r>
-        <w:rPr>
-          <w:rFonts w:ascii="Times New Roman" w:eastAsia="Times New Roman" w:hAnsi="Times New Roman" w:cs="Times New Roman"/>
-          <w:b/>
-          <w:bCs/>
-          <w:color w:val="191919"/>
-          <w:kern w:val="0"/>
-          <w14:ligatures w14:val="none"/>
-        </w:rPr>
-        <w:t>implemented using Python</w:t>
-      </w:r>
-      <w:r>
-        <w:rPr>
-          <w:rFonts w:ascii="Times New Roman" w:eastAsia="Times New Roman" w:hAnsi="Times New Roman" w:cs="Times New Roman"/>
-          <w:color w:val="191919"/>
-          <w:kern w:val="0"/>
-          <w14:ligatures w14:val="none"/>
-        </w:rPr>
-        <w:t xml:space="preserve">, </w:t>
-      </w:r>
-    </w:p>
-    <w:p>
-      <w:pPr>
-        <w:numPr>
-          <w:ilvl w:val="1"/>
-          <w:numId w:val="1"/>
-        </w:numPr>
-        <w:spacing w:before="100" w:beforeAutospacing="1" w:after="100" w:afterAutospacing="1"/>
-        <w:rPr>
-          <w:rFonts w:ascii="Times New Roman" w:eastAsia="Times New Roman" w:hAnsi="Times New Roman" w:cs="Times New Roman"/>
-          <w:color w:val="191919"/>
-          <w:kern w:val="0"/>
-          <w14:ligatures w14:val="none"/>
-        </w:rPr>
-      </w:pPr>
-      <w:r>
-        <w:rPr>
-          <w:rFonts w:ascii="Times New Roman" w:eastAsia="Times New Roman" w:hAnsi="Times New Roman" w:cs="Times New Roman"/>
-          <w:color w:val="191919"/>
-          <w:kern w:val="0"/>
-          <w14:ligatures w14:val="none"/>
-        </w:rPr>
-        <w:t>and </w:t>
-      </w:r>
-      <w:r>
-        <w:rPr>
-          <w:rFonts w:ascii="Times New Roman" w:eastAsia="Times New Roman" w:hAnsi="Times New Roman" w:cs="Times New Roman"/>
-          <w:b/>
-          <w:bCs/>
-          <w:color w:val="191919"/>
-          <w:kern w:val="0"/>
-          <w14:ligatures w14:val="none"/>
-        </w:rPr>
-        <w:t>the results must be meaningful</w:t>
-      </w:r>
-      <w:r>
-        <w:rPr>
-          <w:rFonts w:ascii="Times New Roman" w:eastAsia="Times New Roman" w:hAnsi="Times New Roman" w:cs="Times New Roman"/>
-          <w:color w:val="191919"/>
-          <w:kern w:val="0"/>
-          <w14:ligatures w14:val="none"/>
-        </w:rPr>
-        <w:t xml:space="preserve">. </w:t>
-      </w:r>
-    </w:p>
-    <w:p>
-      <w:pPr>
-        <w:numPr>
-          <w:ilvl w:val="1"/>
-          <w:numId w:val="1"/>
-        </w:numPr>
-        <w:spacing w:before="100" w:beforeAutospacing="1" w:after="100" w:afterAutospacing="1"/>
-        <w:rPr>
-          <w:rFonts w:ascii="Times New Roman" w:eastAsia="Times New Roman" w:hAnsi="Times New Roman" w:cs="Times New Roman"/>
-          <w:color w:val="191919"/>
-          <w:kern w:val="0"/>
-          <w14:ligatures w14:val="none"/>
-        </w:rPr>
-      </w:pPr>
-      <w:r>
-        <w:rPr>
-          <w:rFonts w:ascii="Times New Roman" w:eastAsia="Times New Roman" w:hAnsi="Times New Roman" w:cs="Times New Roman"/>
-          <w:color w:val="191919"/>
-          <w:kern w:val="0"/>
-          <w14:ligatures w14:val="none"/>
-        </w:rPr>
-        <w:t>must include 3 objectives that will be accomplished by the time of your "checkpoint submission".</w:t>
-      </w:r>
-    </w:p>
-    <w:p>
-      <w:pPr>
-        <w:rPr>
-          <w:rFonts w:ascii="Times New Roman" w:hAnsi="Times New Roman" w:cs="Times New Roman"/>
-        </w:rPr>
-      </w:pPr>
+      <w:r>
+        <w:rPr>
+          <w:rFonts w:ascii="Times New Roman" w:eastAsia="Times New Roman" w:hAnsi="Times New Roman" w:cs="Times New Roman"/>
+          <w:color w:val="191919"/>
+          <w:kern w:val="0"/>
+          <w14:ligatures w14:val="none"/>
+        </w:rPr>
+        <w:t xml:space="preserve">data onto graph and ensure data is presented well. </w:t>
+      </w:r>
+    </w:p>
+    <w:p>
+      <w:pPr>
+        <w:spacing w:before="100" w:beforeAutospacing="1" w:after="100" w:afterAutospacing="1"/>
+        <w:ind w:left="360"/>
+        <w:rPr>
+          <w:rFonts w:ascii="Times New Roman" w:eastAsia="Times New Roman" w:hAnsi="Times New Roman" w:cs="Times New Roman"/>
+          <w:color w:val="191919"/>
+          <w:kern w:val="0"/>
+          <w14:ligatures w14:val="none"/>
+        </w:rPr>
+      </w:pPr>
+      <w:r>
+        <w:rPr>
+          <w:rFonts w:ascii="Times New Roman" w:eastAsia="Times New Roman" w:hAnsi="Times New Roman" w:cs="Times New Roman"/>
+          <w:color w:val="191919"/>
+          <w:kern w:val="0"/>
+          <w14:ligatures w14:val="none"/>
+        </w:rPr>
+        <w:t>After completing these main objectives, the only remaining steps will be to analyze the data using a machine learning library such as Scikit-learn and report on the data I have presented.</w:t>
+      </w:r>
     </w:p>
     <w:sectPr>
       <w:pgSz w:w="12240" w:h="15840"/>
@@ -917,6 +1182,118 @@
     </w:lvl>
   </w:abstractNum>
   <w:abstractNum w:abstractNumId="1" w15:restartNumberingAfterBreak="0">
+    <w:nsid w:val="11081AD5"/>
+    <w:multiLevelType w:val="hybridMultilevel"/>
+    <w:tmpl w:val="7FCC280A"/>
+    <w:lvl w:ilvl="0" w:tplc="9B3E10C4">
+      <w:numFmt w:val="bullet"/>
+      <w:lvlText w:val="-"/>
+      <w:lvlJc w:val="left"/>
+      <w:pPr>
+        <w:ind w:left="720" w:hanging="360"/>
+      </w:pPr>
+      <w:rPr>
+        <w:rFonts w:ascii="Times New Roman" w:eastAsia="Times New Roman" w:hAnsi="Times New Roman" w:cs="Times New Roman" w:hint="default"/>
+      </w:rPr>
+    </w:lvl>
+    <w:lvl w:ilvl="1" w:tplc="04090003" w:tentative="1">
+      <w:start w:val="1"/>
+      <w:numFmt w:val="bullet"/>
+      <w:lvlText w:val="o"/>
+      <w:lvlJc w:val="left"/>
+      <w:pPr>
+        <w:ind w:left="1440" w:hanging="360"/>
+      </w:pPr>
+      <w:rPr>
+        <w:rFonts w:ascii="Courier New" w:hAnsi="Courier New" w:cs="Courier New" w:hint="default"/>
+      </w:rPr>
+    </w:lvl>
+    <w:lvl w:ilvl="2" w:tplc="04090005" w:tentative="1">
+      <w:start w:val="1"/>
+      <w:numFmt w:val="bullet"/>
+      <w:lvlText w:val=""/>
+      <w:lvlJc w:val="left"/>
+      <w:pPr>
+        <w:ind w:left="2160" w:hanging="360"/>
+      </w:pPr>
+      <w:rPr>
+        <w:rFonts w:ascii="Wingdings" w:hAnsi="Wingdings" w:hint="default"/>
+      </w:rPr>
+    </w:lvl>
+    <w:lvl w:ilvl="3" w:tplc="04090001" w:tentative="1">
+      <w:start w:val="1"/>
+      <w:numFmt w:val="bullet"/>
+      <w:lvlText w:val=""/>
+      <w:lvlJc w:val="left"/>
+      <w:pPr>
+        <w:ind w:left="2880" w:hanging="360"/>
+      </w:pPr>
+      <w:rPr>
+        <w:rFonts w:ascii="Symbol" w:hAnsi="Symbol" w:hint="default"/>
+      </w:rPr>
+    </w:lvl>
+    <w:lvl w:ilvl="4" w:tplc="04090003" w:tentative="1">
+      <w:start w:val="1"/>
+      <w:numFmt w:val="bullet"/>
+      <w:lvlText w:val="o"/>
+      <w:lvlJc w:val="left"/>
+      <w:pPr>
+        <w:ind w:left="3600" w:hanging="360"/>
+      </w:pPr>
+      <w:rPr>
+        <w:rFonts w:ascii="Courier New" w:hAnsi="Courier New" w:cs="Courier New" w:hint="default"/>
+      </w:rPr>
+    </w:lvl>
+    <w:lvl w:ilvl="5" w:tplc="04090005" w:tentative="1">
+      <w:start w:val="1"/>
+      <w:numFmt w:val="bullet"/>
+      <w:lvlText w:val=""/>
+      <w:lvlJc w:val="left"/>
+      <w:pPr>
+        <w:ind w:left="4320" w:hanging="360"/>
+      </w:pPr>
+      <w:rPr>
+        <w:rFonts w:ascii="Wingdings" w:hAnsi="Wingdings" w:hint="default"/>
+      </w:rPr>
+    </w:lvl>
+    <w:lvl w:ilvl="6" w:tplc="04090001" w:tentative="1">
+      <w:start w:val="1"/>
+      <w:numFmt w:val="bullet"/>
+      <w:lvlText w:val=""/>
+      <w:lvlJc w:val="left"/>
+      <w:pPr>
+        <w:ind w:left="5040" w:hanging="360"/>
+      </w:pPr>
+      <w:rPr>
+        <w:rFonts w:ascii="Symbol" w:hAnsi="Symbol" w:hint="default"/>
+      </w:rPr>
+    </w:lvl>
+    <w:lvl w:ilvl="7" w:tplc="04090003" w:tentative="1">
+      <w:start w:val="1"/>
+      <w:numFmt w:val="bullet"/>
+      <w:lvlText w:val="o"/>
+      <w:lvlJc w:val="left"/>
+      <w:pPr>
+        <w:ind w:left="5760" w:hanging="360"/>
+      </w:pPr>
+      <w:rPr>
+        <w:rFonts w:ascii="Courier New" w:hAnsi="Courier New" w:cs="Courier New" w:hint="default"/>
+      </w:rPr>
+    </w:lvl>
+    <w:lvl w:ilvl="8" w:tplc="04090005" w:tentative="1">
+      <w:start w:val="1"/>
+      <w:numFmt w:val="bullet"/>
+      <w:lvlText w:val=""/>
+      <w:lvlJc w:val="left"/>
+      <w:pPr>
+        <w:ind w:left="6480" w:hanging="360"/>
+      </w:pPr>
+      <w:rPr>
+        <w:rFonts w:ascii="Wingdings" w:hAnsi="Wingdings" w:hint="default"/>
+      </w:rPr>
+    </w:lvl>
+  </w:abstractNum>
+  <w:abstractNum w:abstractNumId="2" w15:restartNumberingAfterBreak="0">
     <w:nsid w:val="14E13D75"/>
     <w:multiLevelType w:val="multilevel"/>
     <w:tmpl w:val="E9725E10"/>
@@ -1065,7 +1442,7 @@
       </w:rPr>
     </w:lvl>
   </w:abstractNum>
-  <w:abstractNum w:abstractNumId="2" w15:restartNumberingAfterBreak="0">
+  <w:abstractNum w:abstractNumId="3" w15:restartNumberingAfterBreak="0">
     <w:nsid w:val="3D1A54C0"/>
     <w:multiLevelType w:val="hybridMultilevel"/>
     <w:tmpl w:val="788C2C1C"/>
@@ -1178,14 +1555,225 @@
       </w:rPr>
     </w:lvl>
   </w:abstractNum>
+  <w:abstractNum w:abstractNumId="4" w15:restartNumberingAfterBreak="0">
+    <w:nsid w:val="60660115"/>
+    <w:multiLevelType w:val="hybridMultilevel"/>
+    <w:tmpl w:val="CC98640E"/>
+    <w:lvl w:ilvl="0" w:tplc="679AF6EE">
+      <w:start w:val="1"/>
+      <w:numFmt w:val="bullet"/>
+      <w:lvlText w:val="-"/>
+      <w:lvlJc w:val="left"/>
+      <w:pPr>
+        <w:ind w:left="1080" w:hanging="360"/>
+      </w:pPr>
+      <w:rPr>
+        <w:rFonts w:ascii="Times New Roman" w:eastAsia="Times New Roman" w:hAnsi="Times New Roman" w:cs="Times New Roman" w:hint="default"/>
+      </w:rPr>
+    </w:lvl>
+    <w:lvl w:ilvl="1" w:tplc="04090003" w:tentative="1">
+      <w:start w:val="1"/>
+      <w:numFmt w:val="bullet"/>
+      <w:lvlText w:val="o"/>
+      <w:lvlJc w:val="left"/>
+      <w:pPr>
+        <w:ind w:left="1800" w:hanging="360"/>
+      </w:pPr>
+      <w:rPr>
+        <w:rFonts w:ascii="Courier New" w:hAnsi="Courier New" w:cs="Courier New" w:hint="default"/>
+      </w:rPr>
+    </w:lvl>
+    <w:lvl w:ilvl="2" w:tplc="04090005" w:tentative="1">
+      <w:start w:val="1"/>
+      <w:numFmt w:val="bullet"/>
+      <w:lvlText w:val=""/>
+      <w:lvlJc w:val="left"/>
+      <w:pPr>
+        <w:ind w:left="2520" w:hanging="360"/>
+      </w:pPr>
+      <w:rPr>
+        <w:rFonts w:ascii="Wingdings" w:hAnsi="Wingdings" w:hint="default"/>
+      </w:rPr>
+    </w:lvl>
+    <w:lvl w:ilvl="3" w:tplc="04090001" w:tentative="1">
+      <w:start w:val="1"/>
+      <w:numFmt w:val="bullet"/>
+      <w:lvlText w:val=""/>
+      <w:lvlJc w:val="left"/>
+      <w:pPr>
+        <w:ind w:left="3240" w:hanging="360"/>
+      </w:pPr>
+      <w:rPr>
+        <w:rFonts w:ascii="Symbol" w:hAnsi="Symbol" w:hint="default"/>
+      </w:rPr>
+    </w:lvl>
+    <w:lvl w:ilvl="4" w:tplc="04090003" w:tentative="1">
+      <w:start w:val="1"/>
+      <w:numFmt w:val="bullet"/>
+      <w:lvlText w:val="o"/>
+      <w:lvlJc w:val="left"/>
+      <w:pPr>
+        <w:ind w:left="3960" w:hanging="360"/>
+      </w:pPr>
+      <w:rPr>
+        <w:rFonts w:ascii="Courier New" w:hAnsi="Courier New" w:cs="Courier New" w:hint="default"/>
+      </w:rPr>
+    </w:lvl>
+    <w:lvl w:ilvl="5" w:tplc="04090005" w:tentative="1">
+      <w:start w:val="1"/>
+      <w:numFmt w:val="bullet"/>
+      <w:lvlText w:val=""/>
+      <w:lvlJc w:val="left"/>
+      <w:pPr>
+        <w:ind w:left="4680" w:hanging="360"/>
+      </w:pPr>
+      <w:rPr>
+        <w:rFonts w:ascii="Wingdings" w:hAnsi="Wingdings" w:hint="default"/>
+      </w:rPr>
+    </w:lvl>
+    <w:lvl w:ilvl="6" w:tplc="04090001" w:tentative="1">
+      <w:start w:val="1"/>
+      <w:numFmt w:val="bullet"/>
+      <w:lvlText w:val=""/>
+      <w:lvlJc w:val="left"/>
+      <w:pPr>
+        <w:ind w:left="5400" w:hanging="360"/>
+      </w:pPr>
+      <w:rPr>
+        <w:rFonts w:ascii="Symbol" w:hAnsi="Symbol" w:hint="default"/>
+      </w:rPr>
+    </w:lvl>
+    <w:lvl w:ilvl="7" w:tplc="04090003" w:tentative="1">
+      <w:start w:val="1"/>
+      <w:numFmt w:val="bullet"/>
+      <w:lvlText w:val="o"/>
+      <w:lvlJc w:val="left"/>
+      <w:pPr>
+        <w:ind w:left="6120" w:hanging="360"/>
+      </w:pPr>
+      <w:rPr>
+        <w:rFonts w:ascii="Courier New" w:hAnsi="Courier New" w:cs="Courier New" w:hint="default"/>
+      </w:rPr>
+    </w:lvl>
+    <w:lvl w:ilvl="8" w:tplc="04090005" w:tentative="1">
+      <w:start w:val="1"/>
+      <w:numFmt w:val="bullet"/>
+      <w:lvlText w:val=""/>
+      <w:lvlJc w:val="left"/>
+      <w:pPr>
+        <w:ind w:left="6840" w:hanging="360"/>
+      </w:pPr>
+      <w:rPr>
+        <w:rFonts w:ascii="Wingdings" w:hAnsi="Wingdings" w:hint="default"/>
+      </w:rPr>
+    </w:lvl>
+  </w:abstractNum>
+  <w:abstractNum w:abstractNumId="5" w15:restartNumberingAfterBreak="0">
+    <w:nsid w:val="79086E9B"/>
+    <w:multiLevelType w:val="hybridMultilevel"/>
+    <w:tmpl w:val="44D4D33C"/>
+    <w:lvl w:ilvl="0" w:tplc="0409000F">
+      <w:start w:val="1"/>
+      <w:numFmt w:val="decimal"/>
+      <w:lvlText w:val="%1."/>
+      <w:lvlJc w:val="left"/>
+      <w:pPr>
+        <w:ind w:left="720" w:hanging="360"/>
+      </w:pPr>
+      <w:rPr>
+        <w:rFonts w:hint="default"/>
+      </w:rPr>
+    </w:lvl>
+    <w:lvl w:ilvl="1" w:tplc="04090019">
+      <w:start w:val="1"/>
+      <w:numFmt w:val="lowerLetter"/>
+      <w:lvlText w:val="%2."/>
+      <w:lvlJc w:val="left"/>
+      <w:pPr>
+        <w:ind w:left="1440" w:hanging="360"/>
+      </w:pPr>
+    </w:lvl>
+    <w:lvl w:ilvl="2" w:tplc="0409001B" w:tentative="1">
+      <w:start w:val="1"/>
+      <w:numFmt w:val="lowerRoman"/>
+      <w:lvlText w:val="%3."/>
+      <w:lvlJc w:val="right"/>
+      <w:pPr>
+        <w:ind w:left="2160" w:hanging="180"/>
+      </w:pPr>
+    </w:lvl>
+    <w:lvl w:ilvl="3" w:tplc="0409000F" w:tentative="1">
+      <w:start w:val="1"/>
+      <w:numFmt w:val="decimal"/>
+      <w:lvlText w:val="%4."/>
+      <w:lvlJc w:val="left"/>
+      <w:pPr>
+        <w:ind w:left="2880" w:hanging="360"/>
+      </w:pPr>
+    </w:lvl>
+    <w:lvl w:ilvl="4" w:tplc="04090019" w:tentative="1">
+      <w:start w:val="1"/>
+      <w:numFmt w:val="lowerLetter"/>
+      <w:lvlText w:val="%5."/>
+      <w:lvlJc w:val="left"/>
+      <w:pPr>
+        <w:ind w:left="3600" w:hanging="360"/>
+      </w:pPr>
+    </w:lvl>
+    <w:lvl w:ilvl="5" w:tplc="0409001B" w:tentative="1">
+      <w:start w:val="1"/>
+      <w:numFmt w:val="lowerRoman"/>
+      <w:lvlText w:val="%6."/>
+      <w:lvlJc w:val="right"/>
+      <w:pPr>
+        <w:ind w:left="4320" w:hanging="180"/>
+      </w:pPr>
+    </w:lvl>
+    <w:lvl w:ilvl="6" w:tplc="0409000F" w:tentative="1">
+      <w:start w:val="1"/>
+      <w:numFmt w:val="decimal"/>
+      <w:lvlText w:val="%7."/>
+      <w:lvlJc w:val="left"/>
+      <w:pPr>
+        <w:ind w:left="5040" w:hanging="360"/>
+      </w:pPr>
+    </w:lvl>
+    <w:lvl w:ilvl="7" w:tplc="04090019" w:tentative="1">
+      <w:start w:val="1"/>
+      <w:numFmt w:val="lowerLetter"/>
+      <w:lvlText w:val="%8."/>
+      <w:lvlJc w:val="left"/>
+      <w:pPr>
+        <w:ind w:left="5760" w:hanging="360"/>
+      </w:pPr>
+    </w:lvl>
+    <w:lvl w:ilvl="8" w:tplc="0409001B" w:tentative="1">
+      <w:start w:val="1"/>
+      <w:numFmt w:val="lowerRoman"/>
+      <w:lvlText w:val="%9."/>
+      <w:lvlJc w:val="right"/>
+      <w:pPr>
+        <w:ind w:left="6480" w:hanging="180"/>
+      </w:pPr>
+    </w:lvl>
+  </w:abstractNum>
   <w:num w:numId="1" w16cid:durableId="2021544968">
-    <w:abstractNumId w:val="1"/>
+    <w:abstractNumId w:val="2"/>
   </w:num>
   <w:num w:numId="2" w16cid:durableId="487593388">
     <w:abstractNumId w:val="0"/>
   </w:num>
   <w:num w:numId="3" w16cid:durableId="556091933">
-    <w:abstractNumId w:val="2"/>
+    <w:abstractNumId w:val="3"/>
+  </w:num>
+  <w:num w:numId="4" w16cid:durableId="2033260643">
+    <w:abstractNumId w:val="1"/>
+  </w:num>
+  <w:num w:numId="5" w16cid:durableId="1454327706">
+    <w:abstractNumId w:val="5"/>
+  </w:num>
+  <w:num w:numId="6" w16cid:durableId="2052344224">
+    <w:abstractNumId w:val="4"/>
   </w:num>
 </w:numbering>
 </file>

</xml_diff>